<commit_message>
reference docx with less verbiage
</commit_message>
<xml_diff>
--- a/inst/rmarkdown/templates/PMAreview/skeleton/word-styles-reference-03.docx
+++ b/inst/rmarkdown/templates/PMAreview/skeleton/word-styles-reference-03.docx
@@ -54,7 +54,7 @@
         <w:pStyle w:val="NoSpacing"/>
       </w:pPr>
       <w:r>
-        <w:t>A cochlear implant is a surgically implanted active medical device that electrically stimulates the auditory nerve, bypassing the non-functional inner ear of the recipient. At a minimum, a cochlear implant system consists of a receiver-stimulator connected to a multichannel electrode array that is surgically implanted within the cochlea and an external sound processing unit, usually worn behind the ear, which controls the implant over a transcutaneous link. The Auditory Brainstem Implant-541 operates in a similar manner to that of a standard cochlear implant (CI), except that the auditory system of the recipient is electrically stimulated by an array of electrodes (21 vs. 22 on cochlear implant) on the surface of the cochlear nucleus in the brainstem, rather than inside the cochlea.</w:t>
+        <w:t>A cochlear implant is a surgically implanted active medical device that electrically stimulates the auditory nerve, bypassing the non-functional inner ear of the recipient.</w:t>
       </w:r>
     </w:p>
     <w:p>
@@ -82,7 +82,15 @@
         <w:pStyle w:val="NoSpacing"/>
       </w:pPr>
       <w:r>
-        <w:t>Subjects who fit the inclusion criteria will be retrieved from the de-identified Custom Sound databases. For each subject the following steps are to be followed:</w:t>
+        <w:t xml:space="preserve">Subjects who fit the inclusion criteria will be </w:t>
+      </w:r>
+      <w:r>
+        <w:t>…</w:t>
+      </w:r>
+      <w:bookmarkStart w:id="2" w:name="_GoBack"/>
+      <w:bookmarkEnd w:id="2"/>
+      <w:r>
+        <w:t>:</w:t>
       </w:r>
     </w:p>
     <w:p>
@@ -94,8 +102,14 @@
       <w:pPr>
         <w:pStyle w:val="rightjustify"/>
       </w:pPr>
-      <w:bookmarkStart w:id="2" w:name="_GoBack"/>
-      <w:bookmarkEnd w:id="2"/>
+      <w:r>
+        <w:t>new</w:t>
+      </w:r>
+    </w:p>
+    <w:p>
+      <w:pPr>
+        <w:pStyle w:val="rightjustify"/>
+      </w:pPr>
       <w:r>
         <w:t>new</w:t>
       </w:r>

</xml_diff>